<commit_message>
update documents and homework - week 5
</commit_message>
<xml_diff>
--- a/05-unity-basics/3-player-movement.docx
+++ b/05-unity-basics/3-player-movement.docx
@@ -1,6 +1,6 @@
 
 <file path=word/document.xml><?xml version="1.0" encoding="utf-8"?>
-<w:document xmlns:wpc="http://schemas.microsoft.com/office/word/2010/wordprocessingCanvas" xmlns:cx="http://schemas.microsoft.com/office/drawing/2014/chartex" xmlns:cx1="http://schemas.microsoft.com/office/drawing/2015/9/8/chartex" xmlns:cx2="http://schemas.microsoft.com/office/drawing/2015/10/21/chartex" xmlns:cx3="http://schemas.microsoft.com/office/drawing/2016/5/9/chartex" xmlns:cx4="http://schemas.microsoft.com/office/drawing/2016/5/10/chartex" xmlns:cx5="http://schemas.microsoft.com/office/drawing/2016/5/11/chartex" xmlns:cx6="http://schemas.microsoft.com/office/drawing/2016/5/12/chartex" xmlns:cx7="http://schemas.microsoft.com/office/drawing/2016/5/13/chartex" xmlns:cx8="http://schemas.microsoft.com/office/drawing/2016/5/14/chartex" xmlns:mc="http://schemas.openxmlformats.org/markup-compatibility/2006" xmlns:aink="http://schemas.microsoft.com/office/drawing/2016/ink" xmlns:am3d="http://schemas.microsoft.com/office/drawing/2017/model3d" xmlns:o="urn:schemas-microsoft-com:office:office" xmlns:r="http://schemas.openxmlformats.org/officeDocument/2006/relationships" xmlns:m="http://schemas.openxmlformats.org/officeDocument/2006/math" xmlns:v="urn:schemas-microsoft-com:vml" xmlns:wp14="http://schemas.microsoft.com/office/word/2010/wordprocessingDrawing" xmlns:wp="http://schemas.openxmlformats.org/drawingml/2006/wordprocessingDrawing" xmlns:w10="urn:schemas-microsoft-com:office:word" xmlns:w="http://schemas.openxmlformats.org/wordprocessingml/2006/main" xmlns:w14="http://schemas.microsoft.com/office/word/2010/wordml" xmlns:w15="http://schemas.microsoft.com/office/word/2012/wordml" xmlns:w16cid="http://schemas.microsoft.com/office/word/2016/wordml/cid" xmlns:w16se="http://schemas.microsoft.com/office/word/2015/wordml/symex" xmlns:wpg="http://schemas.microsoft.com/office/word/2010/wordprocessingGroup" xmlns:wpi="http://schemas.microsoft.com/office/word/2010/wordprocessingInk" xmlns:wne="http://schemas.microsoft.com/office/word/2006/wordml" xmlns:wps="http://schemas.microsoft.com/office/word/2010/wordprocessingShape" mc:Ignorable="w14 w15 w16se w16cid wp14">
+<w:document xmlns:wpc="http://schemas.microsoft.com/office/word/2010/wordprocessingCanvas" xmlns:cx="http://schemas.microsoft.com/office/drawing/2014/chartex" xmlns:cx1="http://schemas.microsoft.com/office/drawing/2015/9/8/chartex" xmlns:cx2="http://schemas.microsoft.com/office/drawing/2015/10/21/chartex" xmlns:cx3="http://schemas.microsoft.com/office/drawing/2016/5/9/chartex" xmlns:cx4="http://schemas.microsoft.com/office/drawing/2016/5/10/chartex" xmlns:cx5="http://schemas.microsoft.com/office/drawing/2016/5/11/chartex" xmlns:cx6="http://schemas.microsoft.com/office/drawing/2016/5/12/chartex" xmlns:cx7="http://schemas.microsoft.com/office/drawing/2016/5/13/chartex" xmlns:cx8="http://schemas.microsoft.com/office/drawing/2016/5/14/chartex" xmlns:mc="http://schemas.openxmlformats.org/markup-compatibility/2006" xmlns:aink="http://schemas.microsoft.com/office/drawing/2016/ink" xmlns:am3d="http://schemas.microsoft.com/office/drawing/2017/model3d" xmlns:o="urn:schemas-microsoft-com:office:office" xmlns:r="http://schemas.openxmlformats.org/officeDocument/2006/relationships" xmlns:m="http://schemas.openxmlformats.org/officeDocument/2006/math" xmlns:v="urn:schemas-microsoft-com:vml" xmlns:wp14="http://schemas.microsoft.com/office/word/2010/wordprocessingDrawing" xmlns:wp="http://schemas.openxmlformats.org/drawingml/2006/wordprocessingDrawing" xmlns:w10="urn:schemas-microsoft-com:office:word" xmlns:w="http://schemas.openxmlformats.org/wordprocessingml/2006/main" xmlns:w14="http://schemas.microsoft.com/office/word/2010/wordml" xmlns:w15="http://schemas.microsoft.com/office/word/2012/wordml" xmlns:w16cex="http://schemas.microsoft.com/office/word/2018/wordml/cex" xmlns:w16cid="http://schemas.microsoft.com/office/word/2016/wordml/cid" xmlns:w16="http://schemas.microsoft.com/office/word/2018/wordml" xmlns:w16se="http://schemas.microsoft.com/office/word/2015/wordml/symex" xmlns:wpg="http://schemas.microsoft.com/office/word/2010/wordprocessingGroup" xmlns:wpi="http://schemas.microsoft.com/office/word/2010/wordprocessingInk" xmlns:wne="http://schemas.microsoft.com/office/word/2006/wordml" xmlns:wps="http://schemas.microsoft.com/office/word/2010/wordprocessingShape" mc:Ignorable="w14 w15 w16se w16cid w16 w16cex wp14">
   <w:body>
     <w:p>
       <w:pPr>
@@ -182,30 +182,10 @@
           <w:color w:val="365F91" w:themeColor="accent1" w:themeShade="BF"/>
           <w:rtl/>
         </w:rPr>
-        <w:t>חלליות</w:t>
-      </w:r>
-      <w:r>
-        <w:rPr>
-          <w:b/>
-          <w:bCs/>
-          <w:i/>
-          <w:iCs/>
-          <w:color w:val="365F91" w:themeColor="accent1" w:themeShade="BF"/>
-        </w:rPr>
-        <w:t xml:space="preserve"> </w:t>
-      </w:r>
-      <w:r>
-        <w:rPr>
-          <w:rFonts w:hint="cs"/>
-          <w:b/>
-          <w:bCs/>
-          <w:i/>
-          <w:iCs/>
-          <w:color w:val="365F91" w:themeColor="accent1" w:themeShade="BF"/>
-          <w:rtl/>
-        </w:rPr>
-        <w:t xml:space="preserve"> בשני ממדים</w:t>
-      </w:r>
+        <w:t xml:space="preserve">תנועת השחקן </w:t>
+      </w:r>
+      <w:bookmarkStart w:id="0" w:name="_GoBack"/>
+      <w:bookmarkEnd w:id="0"/>
     </w:p>
     <w:p>
       <w:pPr>
@@ -2276,8 +2256,6 @@
         </w:rPr>
         <w:t xml:space="preserve">private float </w:t>
       </w:r>
-      <w:bookmarkStart w:id="0" w:name="_GoBack"/>
-      <w:bookmarkEnd w:id="0"/>
       <w:r>
         <w:rPr>
           <w:rFonts w:ascii="Consolas" w:hAnsi="Consolas" w:cs="Consolas"/>
@@ -4201,7 +4179,7 @@
 </file>
 
 <file path=word/endnotes.xml><?xml version="1.0" encoding="utf-8"?>
-<w:endnotes xmlns:wpc="http://schemas.microsoft.com/office/word/2010/wordprocessingCanvas" xmlns:cx="http://schemas.microsoft.com/office/drawing/2014/chartex" xmlns:cx1="http://schemas.microsoft.com/office/drawing/2015/9/8/chartex" xmlns:cx2="http://schemas.microsoft.com/office/drawing/2015/10/21/chartex" xmlns:cx3="http://schemas.microsoft.com/office/drawing/2016/5/9/chartex" xmlns:cx4="http://schemas.microsoft.com/office/drawing/2016/5/10/chartex" xmlns:cx5="http://schemas.microsoft.com/office/drawing/2016/5/11/chartex" xmlns:cx6="http://schemas.microsoft.com/office/drawing/2016/5/12/chartex" xmlns:cx7="http://schemas.microsoft.com/office/drawing/2016/5/13/chartex" xmlns:cx8="http://schemas.microsoft.com/office/drawing/2016/5/14/chartex" xmlns:mc="http://schemas.openxmlformats.org/markup-compatibility/2006" xmlns:aink="http://schemas.microsoft.com/office/drawing/2016/ink" xmlns:am3d="http://schemas.microsoft.com/office/drawing/2017/model3d" xmlns:o="urn:schemas-microsoft-com:office:office" xmlns:r="http://schemas.openxmlformats.org/officeDocument/2006/relationships" xmlns:m="http://schemas.openxmlformats.org/officeDocument/2006/math" xmlns:v="urn:schemas-microsoft-com:vml" xmlns:wp14="http://schemas.microsoft.com/office/word/2010/wordprocessingDrawing" xmlns:wp="http://schemas.openxmlformats.org/drawingml/2006/wordprocessingDrawing" xmlns:w10="urn:schemas-microsoft-com:office:word" xmlns:w="http://schemas.openxmlformats.org/wordprocessingml/2006/main" xmlns:w14="http://schemas.microsoft.com/office/word/2010/wordml" xmlns:w15="http://schemas.microsoft.com/office/word/2012/wordml" xmlns:w16cid="http://schemas.microsoft.com/office/word/2016/wordml/cid" xmlns:w16se="http://schemas.microsoft.com/office/word/2015/wordml/symex" xmlns:wpg="http://schemas.microsoft.com/office/word/2010/wordprocessingGroup" xmlns:wpi="http://schemas.microsoft.com/office/word/2010/wordprocessingInk" xmlns:wne="http://schemas.microsoft.com/office/word/2006/wordml" xmlns:wps="http://schemas.microsoft.com/office/word/2010/wordprocessingShape" mc:Ignorable="w14 w15 w16se w16cid wp14">
+<w:endnotes xmlns:wpc="http://schemas.microsoft.com/office/word/2010/wordprocessingCanvas" xmlns:cx="http://schemas.microsoft.com/office/drawing/2014/chartex" xmlns:cx1="http://schemas.microsoft.com/office/drawing/2015/9/8/chartex" xmlns:cx2="http://schemas.microsoft.com/office/drawing/2015/10/21/chartex" xmlns:cx3="http://schemas.microsoft.com/office/drawing/2016/5/9/chartex" xmlns:cx4="http://schemas.microsoft.com/office/drawing/2016/5/10/chartex" xmlns:cx5="http://schemas.microsoft.com/office/drawing/2016/5/11/chartex" xmlns:cx6="http://schemas.microsoft.com/office/drawing/2016/5/12/chartex" xmlns:cx7="http://schemas.microsoft.com/office/drawing/2016/5/13/chartex" xmlns:cx8="http://schemas.microsoft.com/office/drawing/2016/5/14/chartex" xmlns:mc="http://schemas.openxmlformats.org/markup-compatibility/2006" xmlns:aink="http://schemas.microsoft.com/office/drawing/2016/ink" xmlns:am3d="http://schemas.microsoft.com/office/drawing/2017/model3d" xmlns:o="urn:schemas-microsoft-com:office:office" xmlns:r="http://schemas.openxmlformats.org/officeDocument/2006/relationships" xmlns:m="http://schemas.openxmlformats.org/officeDocument/2006/math" xmlns:v="urn:schemas-microsoft-com:vml" xmlns:wp14="http://schemas.microsoft.com/office/word/2010/wordprocessingDrawing" xmlns:wp="http://schemas.openxmlformats.org/drawingml/2006/wordprocessingDrawing" xmlns:w10="urn:schemas-microsoft-com:office:word" xmlns:w="http://schemas.openxmlformats.org/wordprocessingml/2006/main" xmlns:w14="http://schemas.microsoft.com/office/word/2010/wordml" xmlns:w15="http://schemas.microsoft.com/office/word/2012/wordml" xmlns:w16cex="http://schemas.microsoft.com/office/word/2018/wordml/cex" xmlns:w16cid="http://schemas.microsoft.com/office/word/2016/wordml/cid" xmlns:w16="http://schemas.microsoft.com/office/word/2018/wordml" xmlns:w16se="http://schemas.microsoft.com/office/word/2015/wordml/symex" xmlns:wpg="http://schemas.microsoft.com/office/word/2010/wordprocessingGroup" xmlns:wpi="http://schemas.microsoft.com/office/word/2010/wordprocessingInk" xmlns:wne="http://schemas.microsoft.com/office/word/2006/wordml" xmlns:wps="http://schemas.microsoft.com/office/word/2010/wordprocessingShape" mc:Ignorable="w14 w15 w16se w16cid w16 w16cex wp14">
   <w:endnote w:type="separator" w:id="-1">
     <w:p>
       <w:pPr>
@@ -4226,7 +4204,7 @@
 </file>
 
 <file path=word/footer1.xml><?xml version="1.0" encoding="utf-8"?>
-<w:ftr xmlns:wpc="http://schemas.microsoft.com/office/word/2010/wordprocessingCanvas" xmlns:cx="http://schemas.microsoft.com/office/drawing/2014/chartex" xmlns:cx1="http://schemas.microsoft.com/office/drawing/2015/9/8/chartex" xmlns:cx2="http://schemas.microsoft.com/office/drawing/2015/10/21/chartex" xmlns:cx3="http://schemas.microsoft.com/office/drawing/2016/5/9/chartex" xmlns:cx4="http://schemas.microsoft.com/office/drawing/2016/5/10/chartex" xmlns:cx5="http://schemas.microsoft.com/office/drawing/2016/5/11/chartex" xmlns:cx6="http://schemas.microsoft.com/office/drawing/2016/5/12/chartex" xmlns:cx7="http://schemas.microsoft.com/office/drawing/2016/5/13/chartex" xmlns:cx8="http://schemas.microsoft.com/office/drawing/2016/5/14/chartex" xmlns:mc="http://schemas.openxmlformats.org/markup-compatibility/2006" xmlns:aink="http://schemas.microsoft.com/office/drawing/2016/ink" xmlns:am3d="http://schemas.microsoft.com/office/drawing/2017/model3d" xmlns:o="urn:schemas-microsoft-com:office:office" xmlns:r="http://schemas.openxmlformats.org/officeDocument/2006/relationships" xmlns:m="http://schemas.openxmlformats.org/officeDocument/2006/math" xmlns:v="urn:schemas-microsoft-com:vml" xmlns:wp14="http://schemas.microsoft.com/office/word/2010/wordprocessingDrawing" xmlns:wp="http://schemas.openxmlformats.org/drawingml/2006/wordprocessingDrawing" xmlns:w10="urn:schemas-microsoft-com:office:word" xmlns:w="http://schemas.openxmlformats.org/wordprocessingml/2006/main" xmlns:w14="http://schemas.microsoft.com/office/word/2010/wordml" xmlns:w15="http://schemas.microsoft.com/office/word/2012/wordml" xmlns:w16cid="http://schemas.microsoft.com/office/word/2016/wordml/cid" xmlns:w16se="http://schemas.microsoft.com/office/word/2015/wordml/symex" xmlns:wpg="http://schemas.microsoft.com/office/word/2010/wordprocessingGroup" xmlns:wpi="http://schemas.microsoft.com/office/word/2010/wordprocessingInk" xmlns:wne="http://schemas.microsoft.com/office/word/2006/wordml" xmlns:wps="http://schemas.microsoft.com/office/word/2010/wordprocessingShape" mc:Ignorable="w14 w15 w16se w16cid wp14">
+<w:ftr xmlns:wpc="http://schemas.microsoft.com/office/word/2010/wordprocessingCanvas" xmlns:cx="http://schemas.microsoft.com/office/drawing/2014/chartex" xmlns:cx1="http://schemas.microsoft.com/office/drawing/2015/9/8/chartex" xmlns:cx2="http://schemas.microsoft.com/office/drawing/2015/10/21/chartex" xmlns:cx3="http://schemas.microsoft.com/office/drawing/2016/5/9/chartex" xmlns:cx4="http://schemas.microsoft.com/office/drawing/2016/5/10/chartex" xmlns:cx5="http://schemas.microsoft.com/office/drawing/2016/5/11/chartex" xmlns:cx6="http://schemas.microsoft.com/office/drawing/2016/5/12/chartex" xmlns:cx7="http://schemas.microsoft.com/office/drawing/2016/5/13/chartex" xmlns:cx8="http://schemas.microsoft.com/office/drawing/2016/5/14/chartex" xmlns:mc="http://schemas.openxmlformats.org/markup-compatibility/2006" xmlns:aink="http://schemas.microsoft.com/office/drawing/2016/ink" xmlns:am3d="http://schemas.microsoft.com/office/drawing/2017/model3d" xmlns:o="urn:schemas-microsoft-com:office:office" xmlns:r="http://schemas.openxmlformats.org/officeDocument/2006/relationships" xmlns:m="http://schemas.openxmlformats.org/officeDocument/2006/math" xmlns:v="urn:schemas-microsoft-com:vml" xmlns:wp14="http://schemas.microsoft.com/office/word/2010/wordprocessingDrawing" xmlns:wp="http://schemas.openxmlformats.org/drawingml/2006/wordprocessingDrawing" xmlns:w10="urn:schemas-microsoft-com:office:word" xmlns:w="http://schemas.openxmlformats.org/wordprocessingml/2006/main" xmlns:w14="http://schemas.microsoft.com/office/word/2010/wordml" xmlns:w15="http://schemas.microsoft.com/office/word/2012/wordml" xmlns:w16cex="http://schemas.microsoft.com/office/word/2018/wordml/cex" xmlns:w16cid="http://schemas.microsoft.com/office/word/2016/wordml/cid" xmlns:w16="http://schemas.microsoft.com/office/word/2018/wordml" xmlns:w16se="http://schemas.microsoft.com/office/word/2015/wordml/symex" xmlns:wpg="http://schemas.microsoft.com/office/word/2010/wordprocessingGroup" xmlns:wpi="http://schemas.microsoft.com/office/word/2010/wordprocessingInk" xmlns:wne="http://schemas.microsoft.com/office/word/2006/wordml" xmlns:wps="http://schemas.microsoft.com/office/word/2010/wordprocessingShape" mc:Ignorable="w14 w15 w16se w16cid w16 w16cex wp14">
   <w:sdt>
     <w:sdtPr>
       <w:rPr>
@@ -4543,7 +4521,7 @@
             </mc:Choice>
             <mc:Fallback>
               <w:pict>
-                <v:shapetype w14:anchorId="6D6F8482" id="_x0000_t32" coordsize="21600,21600" o:spt="32" o:oned="t" path="m,l21600,21600e" filled="f">
+                <v:shapetype w14:anchorId="3B1D97A8" id="_x0000_t32" coordsize="21600,21600" o:spt="32" o:oned="t" path="m,l21600,21600e" filled="f">
                   <v:path arrowok="t" fillok="f" o:connecttype="none"/>
                   <o:lock v:ext="edit" shapetype="t"/>
                 </v:shapetype>
@@ -4561,7 +4539,7 @@
 </file>
 
 <file path=word/footnotes.xml><?xml version="1.0" encoding="utf-8"?>
-<w:footnotes xmlns:wpc="http://schemas.microsoft.com/office/word/2010/wordprocessingCanvas" xmlns:cx="http://schemas.microsoft.com/office/drawing/2014/chartex" xmlns:cx1="http://schemas.microsoft.com/office/drawing/2015/9/8/chartex" xmlns:cx2="http://schemas.microsoft.com/office/drawing/2015/10/21/chartex" xmlns:cx3="http://schemas.microsoft.com/office/drawing/2016/5/9/chartex" xmlns:cx4="http://schemas.microsoft.com/office/drawing/2016/5/10/chartex" xmlns:cx5="http://schemas.microsoft.com/office/drawing/2016/5/11/chartex" xmlns:cx6="http://schemas.microsoft.com/office/drawing/2016/5/12/chartex" xmlns:cx7="http://schemas.microsoft.com/office/drawing/2016/5/13/chartex" xmlns:cx8="http://schemas.microsoft.com/office/drawing/2016/5/14/chartex" xmlns:mc="http://schemas.openxmlformats.org/markup-compatibility/2006" xmlns:aink="http://schemas.microsoft.com/office/drawing/2016/ink" xmlns:am3d="http://schemas.microsoft.com/office/drawing/2017/model3d" xmlns:o="urn:schemas-microsoft-com:office:office" xmlns:r="http://schemas.openxmlformats.org/officeDocument/2006/relationships" xmlns:m="http://schemas.openxmlformats.org/officeDocument/2006/math" xmlns:v="urn:schemas-microsoft-com:vml" xmlns:wp14="http://schemas.microsoft.com/office/word/2010/wordprocessingDrawing" xmlns:wp="http://schemas.openxmlformats.org/drawingml/2006/wordprocessingDrawing" xmlns:w10="urn:schemas-microsoft-com:office:word" xmlns:w="http://schemas.openxmlformats.org/wordprocessingml/2006/main" xmlns:w14="http://schemas.microsoft.com/office/word/2010/wordml" xmlns:w15="http://schemas.microsoft.com/office/word/2012/wordml" xmlns:w16cid="http://schemas.microsoft.com/office/word/2016/wordml/cid" xmlns:w16se="http://schemas.microsoft.com/office/word/2015/wordml/symex" xmlns:wpg="http://schemas.microsoft.com/office/word/2010/wordprocessingGroup" xmlns:wpi="http://schemas.microsoft.com/office/word/2010/wordprocessingInk" xmlns:wne="http://schemas.microsoft.com/office/word/2006/wordml" xmlns:wps="http://schemas.microsoft.com/office/word/2010/wordprocessingShape" mc:Ignorable="w14 w15 w16se w16cid wp14">
+<w:footnotes xmlns:wpc="http://schemas.microsoft.com/office/word/2010/wordprocessingCanvas" xmlns:cx="http://schemas.microsoft.com/office/drawing/2014/chartex" xmlns:cx1="http://schemas.microsoft.com/office/drawing/2015/9/8/chartex" xmlns:cx2="http://schemas.microsoft.com/office/drawing/2015/10/21/chartex" xmlns:cx3="http://schemas.microsoft.com/office/drawing/2016/5/9/chartex" xmlns:cx4="http://schemas.microsoft.com/office/drawing/2016/5/10/chartex" xmlns:cx5="http://schemas.microsoft.com/office/drawing/2016/5/11/chartex" xmlns:cx6="http://schemas.microsoft.com/office/drawing/2016/5/12/chartex" xmlns:cx7="http://schemas.microsoft.com/office/drawing/2016/5/13/chartex" xmlns:cx8="http://schemas.microsoft.com/office/drawing/2016/5/14/chartex" xmlns:mc="http://schemas.openxmlformats.org/markup-compatibility/2006" xmlns:aink="http://schemas.microsoft.com/office/drawing/2016/ink" xmlns:am3d="http://schemas.microsoft.com/office/drawing/2017/model3d" xmlns:o="urn:schemas-microsoft-com:office:office" xmlns:r="http://schemas.openxmlformats.org/officeDocument/2006/relationships" xmlns:m="http://schemas.openxmlformats.org/officeDocument/2006/math" xmlns:v="urn:schemas-microsoft-com:vml" xmlns:wp14="http://schemas.microsoft.com/office/word/2010/wordprocessingDrawing" xmlns:wp="http://schemas.openxmlformats.org/drawingml/2006/wordprocessingDrawing" xmlns:w10="urn:schemas-microsoft-com:office:word" xmlns:w="http://schemas.openxmlformats.org/wordprocessingml/2006/main" xmlns:w14="http://schemas.microsoft.com/office/word/2010/wordml" xmlns:w15="http://schemas.microsoft.com/office/word/2012/wordml" xmlns:w16cex="http://schemas.microsoft.com/office/word/2018/wordml/cex" xmlns:w16cid="http://schemas.microsoft.com/office/word/2016/wordml/cid" xmlns:w16="http://schemas.microsoft.com/office/word/2018/wordml" xmlns:w16se="http://schemas.microsoft.com/office/word/2015/wordml/symex" xmlns:wpg="http://schemas.microsoft.com/office/word/2010/wordprocessingGroup" xmlns:wpi="http://schemas.microsoft.com/office/word/2010/wordprocessingInk" xmlns:wne="http://schemas.microsoft.com/office/word/2006/wordml" xmlns:wps="http://schemas.microsoft.com/office/word/2010/wordprocessingShape" mc:Ignorable="w14 w15 w16se w16cid w16 w16cex wp14">
   <w:footnote w:type="separator" w:id="-1">
     <w:p>
       <w:pPr>
@@ -4586,7 +4564,7 @@
 </file>
 
 <file path=word/header1.xml><?xml version="1.0" encoding="utf-8"?>
-<w:hdr xmlns:wpc="http://schemas.microsoft.com/office/word/2010/wordprocessingCanvas" xmlns:cx="http://schemas.microsoft.com/office/drawing/2014/chartex" xmlns:cx1="http://schemas.microsoft.com/office/drawing/2015/9/8/chartex" xmlns:cx2="http://schemas.microsoft.com/office/drawing/2015/10/21/chartex" xmlns:cx3="http://schemas.microsoft.com/office/drawing/2016/5/9/chartex" xmlns:cx4="http://schemas.microsoft.com/office/drawing/2016/5/10/chartex" xmlns:cx5="http://schemas.microsoft.com/office/drawing/2016/5/11/chartex" xmlns:cx6="http://schemas.microsoft.com/office/drawing/2016/5/12/chartex" xmlns:cx7="http://schemas.microsoft.com/office/drawing/2016/5/13/chartex" xmlns:cx8="http://schemas.microsoft.com/office/drawing/2016/5/14/chartex" xmlns:mc="http://schemas.openxmlformats.org/markup-compatibility/2006" xmlns:aink="http://schemas.microsoft.com/office/drawing/2016/ink" xmlns:am3d="http://schemas.microsoft.com/office/drawing/2017/model3d" xmlns:o="urn:schemas-microsoft-com:office:office" xmlns:r="http://schemas.openxmlformats.org/officeDocument/2006/relationships" xmlns:m="http://schemas.openxmlformats.org/officeDocument/2006/math" xmlns:v="urn:schemas-microsoft-com:vml" xmlns:wp14="http://schemas.microsoft.com/office/word/2010/wordprocessingDrawing" xmlns:wp="http://schemas.openxmlformats.org/drawingml/2006/wordprocessingDrawing" xmlns:w10="urn:schemas-microsoft-com:office:word" xmlns:w="http://schemas.openxmlformats.org/wordprocessingml/2006/main" xmlns:w14="http://schemas.microsoft.com/office/word/2010/wordml" xmlns:w15="http://schemas.microsoft.com/office/word/2012/wordml" xmlns:w16cid="http://schemas.microsoft.com/office/word/2016/wordml/cid" xmlns:w16se="http://schemas.microsoft.com/office/word/2015/wordml/symex" xmlns:wpg="http://schemas.microsoft.com/office/word/2010/wordprocessingGroup" xmlns:wpi="http://schemas.microsoft.com/office/word/2010/wordprocessingInk" xmlns:wne="http://schemas.microsoft.com/office/word/2006/wordml" xmlns:wps="http://schemas.microsoft.com/office/word/2010/wordprocessingShape" mc:Ignorable="w14 w15 w16se w16cid wp14">
+<w:hdr xmlns:wpc="http://schemas.microsoft.com/office/word/2010/wordprocessingCanvas" xmlns:cx="http://schemas.microsoft.com/office/drawing/2014/chartex" xmlns:cx1="http://schemas.microsoft.com/office/drawing/2015/9/8/chartex" xmlns:cx2="http://schemas.microsoft.com/office/drawing/2015/10/21/chartex" xmlns:cx3="http://schemas.microsoft.com/office/drawing/2016/5/9/chartex" xmlns:cx4="http://schemas.microsoft.com/office/drawing/2016/5/10/chartex" xmlns:cx5="http://schemas.microsoft.com/office/drawing/2016/5/11/chartex" xmlns:cx6="http://schemas.microsoft.com/office/drawing/2016/5/12/chartex" xmlns:cx7="http://schemas.microsoft.com/office/drawing/2016/5/13/chartex" xmlns:cx8="http://schemas.microsoft.com/office/drawing/2016/5/14/chartex" xmlns:mc="http://schemas.openxmlformats.org/markup-compatibility/2006" xmlns:aink="http://schemas.microsoft.com/office/drawing/2016/ink" xmlns:am3d="http://schemas.microsoft.com/office/drawing/2017/model3d" xmlns:o="urn:schemas-microsoft-com:office:office" xmlns:r="http://schemas.openxmlformats.org/officeDocument/2006/relationships" xmlns:m="http://schemas.openxmlformats.org/officeDocument/2006/math" xmlns:v="urn:schemas-microsoft-com:vml" xmlns:wp14="http://schemas.microsoft.com/office/word/2010/wordprocessingDrawing" xmlns:wp="http://schemas.openxmlformats.org/drawingml/2006/wordprocessingDrawing" xmlns:w10="urn:schemas-microsoft-com:office:word" xmlns:w="http://schemas.openxmlformats.org/wordprocessingml/2006/main" xmlns:w14="http://schemas.microsoft.com/office/word/2010/wordml" xmlns:w15="http://schemas.microsoft.com/office/word/2012/wordml" xmlns:w16cex="http://schemas.microsoft.com/office/word/2018/wordml/cex" xmlns:w16cid="http://schemas.microsoft.com/office/word/2016/wordml/cid" xmlns:w16="http://schemas.microsoft.com/office/word/2018/wordml" xmlns:w16se="http://schemas.microsoft.com/office/word/2015/wordml/symex" xmlns:wpg="http://schemas.microsoft.com/office/word/2010/wordprocessingGroup" xmlns:wpi="http://schemas.microsoft.com/office/word/2010/wordprocessingInk" xmlns:wne="http://schemas.microsoft.com/office/word/2006/wordml" xmlns:wps="http://schemas.microsoft.com/office/word/2010/wordprocessingShape" mc:Ignorable="w14 w15 w16se w16cid w16 w16cex wp14">
   <w:tbl>
     <w:tblPr>
       <w:bidiVisual/>
@@ -4743,7 +4721,7 @@
 </file>
 
 <file path=word/numbering.xml><?xml version="1.0" encoding="utf-8"?>
-<w:numbering xmlns:wpc="http://schemas.microsoft.com/office/word/2010/wordprocessingCanvas" xmlns:cx="http://schemas.microsoft.com/office/drawing/2014/chartex" xmlns:cx1="http://schemas.microsoft.com/office/drawing/2015/9/8/chartex" xmlns:cx2="http://schemas.microsoft.com/office/drawing/2015/10/21/chartex" xmlns:cx3="http://schemas.microsoft.com/office/drawing/2016/5/9/chartex" xmlns:cx4="http://schemas.microsoft.com/office/drawing/2016/5/10/chartex" xmlns:cx5="http://schemas.microsoft.com/office/drawing/2016/5/11/chartex" xmlns:cx6="http://schemas.microsoft.com/office/drawing/2016/5/12/chartex" xmlns:cx7="http://schemas.microsoft.com/office/drawing/2016/5/13/chartex" xmlns:cx8="http://schemas.microsoft.com/office/drawing/2016/5/14/chartex" xmlns:mc="http://schemas.openxmlformats.org/markup-compatibility/2006" xmlns:aink="http://schemas.microsoft.com/office/drawing/2016/ink" xmlns:am3d="http://schemas.microsoft.com/office/drawing/2017/model3d" xmlns:o="urn:schemas-microsoft-com:office:office" xmlns:r="http://schemas.openxmlformats.org/officeDocument/2006/relationships" xmlns:m="http://schemas.openxmlformats.org/officeDocument/2006/math" xmlns:v="urn:schemas-microsoft-com:vml" xmlns:wp14="http://schemas.microsoft.com/office/word/2010/wordprocessingDrawing" xmlns:wp="http://schemas.openxmlformats.org/drawingml/2006/wordprocessingDrawing" xmlns:w10="urn:schemas-microsoft-com:office:word" xmlns:w="http://schemas.openxmlformats.org/wordprocessingml/2006/main" xmlns:w14="http://schemas.microsoft.com/office/word/2010/wordml" xmlns:w15="http://schemas.microsoft.com/office/word/2012/wordml" xmlns:w16cid="http://schemas.microsoft.com/office/word/2016/wordml/cid" xmlns:w16se="http://schemas.microsoft.com/office/word/2015/wordml/symex" xmlns:wpg="http://schemas.microsoft.com/office/word/2010/wordprocessingGroup" xmlns:wpi="http://schemas.microsoft.com/office/word/2010/wordprocessingInk" xmlns:wne="http://schemas.microsoft.com/office/word/2006/wordml" xmlns:wps="http://schemas.microsoft.com/office/word/2010/wordprocessingShape" mc:Ignorable="w14 w15 w16se w16cid wp14">
+<w:numbering xmlns:wpc="http://schemas.microsoft.com/office/word/2010/wordprocessingCanvas" xmlns:cx="http://schemas.microsoft.com/office/drawing/2014/chartex" xmlns:cx1="http://schemas.microsoft.com/office/drawing/2015/9/8/chartex" xmlns:cx2="http://schemas.microsoft.com/office/drawing/2015/10/21/chartex" xmlns:cx3="http://schemas.microsoft.com/office/drawing/2016/5/9/chartex" xmlns:cx4="http://schemas.microsoft.com/office/drawing/2016/5/10/chartex" xmlns:cx5="http://schemas.microsoft.com/office/drawing/2016/5/11/chartex" xmlns:cx6="http://schemas.microsoft.com/office/drawing/2016/5/12/chartex" xmlns:cx7="http://schemas.microsoft.com/office/drawing/2016/5/13/chartex" xmlns:cx8="http://schemas.microsoft.com/office/drawing/2016/5/14/chartex" xmlns:mc="http://schemas.openxmlformats.org/markup-compatibility/2006" xmlns:aink="http://schemas.microsoft.com/office/drawing/2016/ink" xmlns:am3d="http://schemas.microsoft.com/office/drawing/2017/model3d" xmlns:o="urn:schemas-microsoft-com:office:office" xmlns:r="http://schemas.openxmlformats.org/officeDocument/2006/relationships" xmlns:m="http://schemas.openxmlformats.org/officeDocument/2006/math" xmlns:v="urn:schemas-microsoft-com:vml" xmlns:wp14="http://schemas.microsoft.com/office/word/2010/wordprocessingDrawing" xmlns:wp="http://schemas.openxmlformats.org/drawingml/2006/wordprocessingDrawing" xmlns:w10="urn:schemas-microsoft-com:office:word" xmlns:w="http://schemas.openxmlformats.org/wordprocessingml/2006/main" xmlns:w14="http://schemas.microsoft.com/office/word/2010/wordml" xmlns:w15="http://schemas.microsoft.com/office/word/2012/wordml" xmlns:w16cex="http://schemas.microsoft.com/office/word/2018/wordml/cex" xmlns:w16cid="http://schemas.microsoft.com/office/word/2016/wordml/cid" xmlns:w16="http://schemas.microsoft.com/office/word/2018/wordml" xmlns:w16se="http://schemas.microsoft.com/office/word/2015/wordml/symex" xmlns:wpg="http://schemas.microsoft.com/office/word/2010/wordprocessingGroup" xmlns:wpi="http://schemas.microsoft.com/office/word/2010/wordprocessingInk" xmlns:wne="http://schemas.microsoft.com/office/word/2006/wordml" xmlns:wps="http://schemas.microsoft.com/office/word/2010/wordprocessingShape" mc:Ignorable="w14 w15 w16se w16cid w16 w16cex wp14">
   <w:abstractNum w:abstractNumId="0" w15:restartNumberingAfterBreak="0">
     <w:nsid w:val="727827B6"/>
     <w:multiLevelType w:val="hybridMultilevel"/>
@@ -4953,7 +4931,7 @@
 </file>
 
 <file path=word/styles.xml><?xml version="1.0" encoding="utf-8"?>
-<w:styles xmlns:mc="http://schemas.openxmlformats.org/markup-compatibility/2006" xmlns:r="http://schemas.openxmlformats.org/officeDocument/2006/relationships" xmlns:w="http://schemas.openxmlformats.org/wordprocessingml/2006/main" xmlns:w14="http://schemas.microsoft.com/office/word/2010/wordml" xmlns:w15="http://schemas.microsoft.com/office/word/2012/wordml" xmlns:w16cid="http://schemas.microsoft.com/office/word/2016/wordml/cid" xmlns:w16se="http://schemas.microsoft.com/office/word/2015/wordml/symex" mc:Ignorable="w14 w15 w16se w16cid">
+<w:styles xmlns:mc="http://schemas.openxmlformats.org/markup-compatibility/2006" xmlns:r="http://schemas.openxmlformats.org/officeDocument/2006/relationships" xmlns:w="http://schemas.openxmlformats.org/wordprocessingml/2006/main" xmlns:w14="http://schemas.microsoft.com/office/word/2010/wordml" xmlns:w15="http://schemas.microsoft.com/office/word/2012/wordml" xmlns:w16cex="http://schemas.microsoft.com/office/word/2018/wordml/cex" xmlns:w16cid="http://schemas.microsoft.com/office/word/2016/wordml/cid" xmlns:w16="http://schemas.microsoft.com/office/word/2018/wordml" xmlns:w16se="http://schemas.microsoft.com/office/word/2015/wordml/symex" mc:Ignorable="w14 w15 w16se w16cid w16 w16cex">
   <w:docDefaults>
     <w:rPrDefault>
       <w:rPr>
@@ -6101,7 +6079,7 @@
 </file>
 
 <file path=customXml/itemProps1.xml><?xml version="1.0" encoding="utf-8"?>
-<ds:datastoreItem xmlns:ds="http://schemas.openxmlformats.org/officeDocument/2006/customXml" ds:itemID="{5941F247-0196-4077-8F2C-C4651DF5FFC9}">
+<ds:datastoreItem xmlns:ds="http://schemas.openxmlformats.org/officeDocument/2006/customXml" ds:itemID="{49B78EF3-91D5-456A-AF60-BC8E6F4120A9}">
   <ds:schemaRefs>
     <ds:schemaRef ds:uri="http://schemas.openxmlformats.org/officeDocument/2006/bibliography"/>
   </ds:schemaRefs>

</xml_diff>